<commit_message>
Combined addValues() for optional argument.
</commit_message>
<xml_diff>
--- a/Screen Shots.docx
+++ b/Screen Shots.docx
@@ -52,9 +52,16 @@
       </w:r>
     </w:p>
     <w:p>
+      <w:pPr>
+        <w:rPr>
+          <w:noProof/>
+        </w:rPr>
+      </w:pPr>
       <w:r>
         <w:t>Changed to</w:t>
       </w:r>
+    </w:p>
+    <w:p>
       <w:r>
         <w:rPr>
           <w:noProof/>
@@ -95,10 +102,112 @@
           </wp:inline>
         </w:drawing>
       </w:r>
+    </w:p>
+    <w:p>
+      <w:pPr>
+        <w:rPr>
+          <w:noProof/>
+        </w:rPr>
+      </w:pPr>
+      <w:r>
+        <w:rPr>
+          <w:noProof/>
+        </w:rPr>
+        <w:lastRenderedPageBreak/>
+        <w:t>Was</w:t>
+      </w:r>
+    </w:p>
+    <w:p>
+      <w:r>
+        <w:rPr>
+          <w:noProof/>
+        </w:rPr>
+        <w:drawing>
+          <wp:inline distT="0" distB="0" distL="0" distR="0" wp14:anchorId="38A44699" wp14:editId="47FAF554">
+            <wp:extent cx="5943600" cy="2796540"/>
+            <wp:effectExtent l="0" t="0" r="0" b="3810"/>
+            <wp:docPr id="2" name="Picture 2"/>
+            <wp:cNvGraphicFramePr>
+              <a:graphicFrameLocks xmlns:a="http://schemas.openxmlformats.org/drawingml/2006/main" noChangeAspect="1"/>
+            </wp:cNvGraphicFramePr>
+            <a:graphic xmlns:a="http://schemas.openxmlformats.org/drawingml/2006/main">
+              <a:graphicData uri="http://schemas.openxmlformats.org/drawingml/2006/picture">
+                <pic:pic xmlns:pic="http://schemas.openxmlformats.org/drawingml/2006/picture">
+                  <pic:nvPicPr>
+                    <pic:cNvPr id="1" name=""/>
+                    <pic:cNvPicPr/>
+                  </pic:nvPicPr>
+                  <pic:blipFill>
+                    <a:blip r:embed="rId6"/>
+                    <a:stretch>
+                      <a:fillRect/>
+                    </a:stretch>
+                  </pic:blipFill>
+                  <pic:spPr>
+                    <a:xfrm>
+                      <a:off x="0" y="0"/>
+                      <a:ext cx="5943600" cy="2796540"/>
+                    </a:xfrm>
+                    <a:prstGeom prst="rect">
+                      <a:avLst/>
+                    </a:prstGeom>
+                  </pic:spPr>
+                </pic:pic>
+              </a:graphicData>
+            </a:graphic>
+          </wp:inline>
+        </w:drawing>
+      </w:r>
+    </w:p>
+    <w:p>
+      <w:r>
+        <w:t>Now is</w:t>
+      </w:r>
+    </w:p>
+    <w:p>
+      <w:r>
+        <w:rPr>
+          <w:noProof/>
+        </w:rPr>
+        <w:drawing>
+          <wp:inline distT="0" distB="0" distL="0" distR="0" wp14:anchorId="7708EE1D" wp14:editId="713406F4">
+            <wp:extent cx="5943600" cy="2095500"/>
+            <wp:effectExtent l="0" t="0" r="0" b="0"/>
+            <wp:docPr id="4" name="Picture 4"/>
+            <wp:cNvGraphicFramePr>
+              <a:graphicFrameLocks xmlns:a="http://schemas.openxmlformats.org/drawingml/2006/main" noChangeAspect="1"/>
+            </wp:cNvGraphicFramePr>
+            <a:graphic xmlns:a="http://schemas.openxmlformats.org/drawingml/2006/main">
+              <a:graphicData uri="http://schemas.openxmlformats.org/drawingml/2006/picture">
+                <pic:pic xmlns:pic="http://schemas.openxmlformats.org/drawingml/2006/picture">
+                  <pic:nvPicPr>
+                    <pic:cNvPr id="1" name=""/>
+                    <pic:cNvPicPr/>
+                  </pic:nvPicPr>
+                  <pic:blipFill>
+                    <a:blip r:embed="rId7"/>
+                    <a:stretch>
+                      <a:fillRect/>
+                    </a:stretch>
+                  </pic:blipFill>
+                  <pic:spPr>
+                    <a:xfrm>
+                      <a:off x="0" y="0"/>
+                      <a:ext cx="5943600" cy="2095500"/>
+                    </a:xfrm>
+                    <a:prstGeom prst="rect">
+                      <a:avLst/>
+                    </a:prstGeom>
+                  </pic:spPr>
+                </pic:pic>
+              </a:graphicData>
+            </a:graphic>
+          </wp:inline>
+        </w:drawing>
+      </w:r>
       <w:bookmarkStart w:id="0" w:name="_GoBack"/>
       <w:bookmarkEnd w:id="0"/>
     </w:p>
-    <w:p/>
     <w:sectPr>
       <w:pgSz w:w="12240" w:h="15840"/>
       <w:pgMar w:top="1440" w:right="1440" w:bottom="1440" w:left="1440" w:header="720" w:footer="720" w:gutter="0"/>

</xml_diff>

<commit_message>
all tests passing. left comments & screenshots
</commit_message>
<xml_diff>
--- a/Screen Shots.docx
+++ b/Screen Shots.docx
@@ -205,9 +205,194 @@
           </wp:inline>
         </w:drawing>
       </w:r>
+    </w:p>
+    <w:p/>
+    <w:p/>
+    <w:p/>
+    <w:p/>
+    <w:p/>
+    <w:p/>
+    <w:p/>
+    <w:p/>
+    <w:p/>
+    <w:p>
+      <w:r>
+        <w:lastRenderedPageBreak/>
+        <w:t xml:space="preserve">To deal with required values, </w:t>
+      </w:r>
+      <w:proofErr w:type="spellStart"/>
+      <w:r>
+        <w:t>setValue</w:t>
+      </w:r>
+      <w:proofErr w:type="spellEnd"/>
+      <w:r>
+        <w:t xml:space="preserve"> inside Argument became</w:t>
+      </w:r>
+    </w:p>
+    <w:p>
+      <w:r>
+        <w:rPr>
+          <w:noProof/>
+        </w:rPr>
+        <w:drawing>
+          <wp:inline distT="0" distB="0" distL="0" distR="0" wp14:anchorId="6521DA26" wp14:editId="3C7E70FC">
+            <wp:extent cx="6343650" cy="4184650"/>
+            <wp:effectExtent l="0" t="0" r="0" b="6350"/>
+            <wp:docPr id="6" name="Picture 6"/>
+            <wp:cNvGraphicFramePr>
+              <a:graphicFrameLocks xmlns:a="http://schemas.openxmlformats.org/drawingml/2006/main" noChangeAspect="1"/>
+            </wp:cNvGraphicFramePr>
+            <a:graphic xmlns:a="http://schemas.openxmlformats.org/drawingml/2006/main">
+              <a:graphicData uri="http://schemas.openxmlformats.org/drawingml/2006/picture">
+                <pic:pic xmlns:pic="http://schemas.openxmlformats.org/drawingml/2006/picture">
+                  <pic:nvPicPr>
+                    <pic:cNvPr id="1" name=""/>
+                    <pic:cNvPicPr/>
+                  </pic:nvPicPr>
+                  <pic:blipFill>
+                    <a:blip r:embed="rId8"/>
+                    <a:stretch>
+                      <a:fillRect/>
+                    </a:stretch>
+                  </pic:blipFill>
+                  <pic:spPr>
+                    <a:xfrm>
+                      <a:off x="0" y="0"/>
+                      <a:ext cx="6343650" cy="4184650"/>
+                    </a:xfrm>
+                    <a:prstGeom prst="rect">
+                      <a:avLst/>
+                    </a:prstGeom>
+                  </pic:spPr>
+                </pic:pic>
+              </a:graphicData>
+            </a:graphic>
+          </wp:inline>
+        </w:drawing>
+      </w:r>
+    </w:p>
+    <w:p/>
+    <w:p>
+      <w:proofErr w:type="spellStart"/>
+      <w:r>
+        <w:t>SetValue</w:t>
+      </w:r>
+      <w:proofErr w:type="spellEnd"/>
+      <w:r>
+        <w:t xml:space="preserve"> in </w:t>
+      </w:r>
+      <w:proofErr w:type="spellStart"/>
+      <w:r>
+        <w:t>Oprional</w:t>
+      </w:r>
+      <w:proofErr w:type="spellEnd"/>
+      <w:r>
+        <w:t xml:space="preserve"> Argument accommodating for the values exception</w:t>
+      </w:r>
+    </w:p>
+    <w:p>
+      <w:r>
+        <w:rPr>
+          <w:noProof/>
+        </w:rPr>
+        <w:drawing>
+          <wp:inline distT="0" distB="0" distL="0" distR="0" wp14:anchorId="591F1F35" wp14:editId="3379B888">
+            <wp:extent cx="5943600" cy="2458085"/>
+            <wp:effectExtent l="0" t="0" r="0" b="0"/>
+            <wp:docPr id="5" name="Picture 5"/>
+            <wp:cNvGraphicFramePr>
+              <a:graphicFrameLocks xmlns:a="http://schemas.openxmlformats.org/drawingml/2006/main" noChangeAspect="1"/>
+            </wp:cNvGraphicFramePr>
+            <a:graphic xmlns:a="http://schemas.openxmlformats.org/drawingml/2006/main">
+              <a:graphicData uri="http://schemas.openxmlformats.org/drawingml/2006/picture">
+                <pic:pic xmlns:pic="http://schemas.openxmlformats.org/drawingml/2006/picture">
+                  <pic:nvPicPr>
+                    <pic:cNvPr id="1" name=""/>
+                    <pic:cNvPicPr/>
+                  </pic:nvPicPr>
+                  <pic:blipFill>
+                    <a:blip r:embed="rId9"/>
+                    <a:stretch>
+                      <a:fillRect/>
+                    </a:stretch>
+                  </pic:blipFill>
+                  <pic:spPr>
+                    <a:xfrm>
+                      <a:off x="0" y="0"/>
+                      <a:ext cx="5943600" cy="2458085"/>
+                    </a:xfrm>
+                    <a:prstGeom prst="rect">
+                      <a:avLst/>
+                    </a:prstGeom>
+                  </pic:spPr>
+                </pic:pic>
+              </a:graphicData>
+            </a:graphic>
+          </wp:inline>
+        </w:drawing>
+      </w:r>
+    </w:p>
+    <w:p/>
+    <w:p/>
+    <w:p>
+      <w:r>
+        <w:lastRenderedPageBreak/>
+        <w:t xml:space="preserve">New </w:t>
+      </w:r>
+      <w:proofErr w:type="spellStart"/>
+      <w:r>
+        <w:t>SetValue</w:t>
+      </w:r>
+      <w:proofErr w:type="spellEnd"/>
+      <w:r>
+        <w:t xml:space="preserve"> in Argument Parser that deals with adding the valued to the list</w:t>
+      </w:r>
+    </w:p>
+    <w:p>
       <w:bookmarkStart w:id="0" w:name="_GoBack"/>
+      <w:r>
+        <w:rPr>
+          <w:noProof/>
+        </w:rPr>
+        <w:drawing>
+          <wp:inline distT="0" distB="0" distL="0" distR="0" wp14:anchorId="36FC1263" wp14:editId="50059025">
+            <wp:extent cx="6353175" cy="5372100"/>
+            <wp:effectExtent l="0" t="0" r="9525" b="0"/>
+            <wp:docPr id="8" name="Picture 8"/>
+            <wp:cNvGraphicFramePr>
+              <a:graphicFrameLocks xmlns:a="http://schemas.openxmlformats.org/drawingml/2006/main" noChangeAspect="1"/>
+            </wp:cNvGraphicFramePr>
+            <a:graphic xmlns:a="http://schemas.openxmlformats.org/drawingml/2006/main">
+              <a:graphicData uri="http://schemas.openxmlformats.org/drawingml/2006/picture">
+                <pic:pic xmlns:pic="http://schemas.openxmlformats.org/drawingml/2006/picture">
+                  <pic:nvPicPr>
+                    <pic:cNvPr id="1" name=""/>
+                    <pic:cNvPicPr/>
+                  </pic:nvPicPr>
+                  <pic:blipFill>
+                    <a:blip r:embed="rId10"/>
+                    <a:stretch>
+                      <a:fillRect/>
+                    </a:stretch>
+                  </pic:blipFill>
+                  <pic:spPr>
+                    <a:xfrm>
+                      <a:off x="0" y="0"/>
+                      <a:ext cx="6353175" cy="5372100"/>
+                    </a:xfrm>
+                    <a:prstGeom prst="rect">
+                      <a:avLst/>
+                    </a:prstGeom>
+                  </pic:spPr>
+                </pic:pic>
+              </a:graphicData>
+            </a:graphic>
+          </wp:inline>
+        </w:drawing>
+      </w:r>
       <w:bookmarkEnd w:id="0"/>
     </w:p>
+    <w:p/>
     <w:sectPr>
       <w:pgSz w:w="12240" w:h="15840"/>
       <w:pgMar w:top="1440" w:right="1440" w:bottom="1440" w:left="1440" w:header="720" w:footer="720" w:gutter="0"/>

</xml_diff>

<commit_message>
Combined setValues. Missing a few tests.
</commit_message>
<xml_diff>
--- a/Screen Shots.docx
+++ b/Screen Shots.docx
@@ -349,7 +349,6 @@
       </w:r>
     </w:p>
     <w:p>
-      <w:bookmarkStart w:id="0" w:name="_GoBack"/>
       <w:r>
         <w:rPr>
           <w:noProof/>
@@ -390,9 +389,203 @@
           </wp:inline>
         </w:drawing>
       </w:r>
+    </w:p>
+    <w:p/>
+    <w:p>
+      <w:r>
+        <w:t>How we used to find the index for an Argument</w:t>
+      </w:r>
+    </w:p>
+    <w:p>
+      <w:r>
+        <w:rPr>
+          <w:noProof/>
+        </w:rPr>
+        <w:lastRenderedPageBreak/>
+        <w:drawing>
+          <wp:inline distT="0" distB="0" distL="0" distR="0" wp14:anchorId="2D97603C" wp14:editId="5CD8D230">
+            <wp:extent cx="5943600" cy="3826510"/>
+            <wp:effectExtent l="0" t="0" r="0" b="2540"/>
+            <wp:docPr id="7" name="Picture 7"/>
+            <wp:cNvGraphicFramePr>
+              <a:graphicFrameLocks xmlns:a="http://schemas.openxmlformats.org/drawingml/2006/main" noChangeAspect="1"/>
+            </wp:cNvGraphicFramePr>
+            <a:graphic xmlns:a="http://schemas.openxmlformats.org/drawingml/2006/main">
+              <a:graphicData uri="http://schemas.openxmlformats.org/drawingml/2006/picture">
+                <pic:pic xmlns:pic="http://schemas.openxmlformats.org/drawingml/2006/picture">
+                  <pic:nvPicPr>
+                    <pic:cNvPr id="1" name=""/>
+                    <pic:cNvPicPr/>
+                  </pic:nvPicPr>
+                  <pic:blipFill>
+                    <a:blip r:embed="rId11"/>
+                    <a:stretch>
+                      <a:fillRect/>
+                    </a:stretch>
+                  </pic:blipFill>
+                  <pic:spPr>
+                    <a:xfrm>
+                      <a:off x="0" y="0"/>
+                      <a:ext cx="5943600" cy="3826510"/>
+                    </a:xfrm>
+                    <a:prstGeom prst="rect">
+                      <a:avLst/>
+                    </a:prstGeom>
+                  </pic:spPr>
+                </pic:pic>
+              </a:graphicData>
+            </a:graphic>
+          </wp:inline>
+        </w:drawing>
+      </w:r>
+    </w:p>
+    <w:p/>
+    <w:p>
+      <w:r>
+        <w:t>Now with the two combined</w:t>
+      </w:r>
+    </w:p>
+    <w:p>
+      <w:r>
+        <w:rPr>
+          <w:noProof/>
+        </w:rPr>
+        <w:drawing>
+          <wp:inline distT="0" distB="0" distL="0" distR="0" wp14:anchorId="5785BBFF" wp14:editId="012C0DDA">
+            <wp:extent cx="5943600" cy="3523615"/>
+            <wp:effectExtent l="0" t="0" r="0" b="635"/>
+            <wp:docPr id="9" name="Picture 9"/>
+            <wp:cNvGraphicFramePr>
+              <a:graphicFrameLocks xmlns:a="http://schemas.openxmlformats.org/drawingml/2006/main" noChangeAspect="1"/>
+            </wp:cNvGraphicFramePr>
+            <a:graphic xmlns:a="http://schemas.openxmlformats.org/drawingml/2006/main">
+              <a:graphicData uri="http://schemas.openxmlformats.org/drawingml/2006/picture">
+                <pic:pic xmlns:pic="http://schemas.openxmlformats.org/drawingml/2006/picture">
+                  <pic:nvPicPr>
+                    <pic:cNvPr id="1" name=""/>
+                    <pic:cNvPicPr/>
+                  </pic:nvPicPr>
+                  <pic:blipFill>
+                    <a:blip r:embed="rId12"/>
+                    <a:stretch>
+                      <a:fillRect/>
+                    </a:stretch>
+                  </pic:blipFill>
+                  <pic:spPr>
+                    <a:xfrm>
+                      <a:off x="0" y="0"/>
+                      <a:ext cx="5943600" cy="3523615"/>
+                    </a:xfrm>
+                    <a:prstGeom prst="rect">
+                      <a:avLst/>
+                    </a:prstGeom>
+                  </pic:spPr>
+                </pic:pic>
+              </a:graphicData>
+            </a:graphic>
+          </wp:inline>
+        </w:drawing>
+      </w:r>
+    </w:p>
+    <w:p>
+      <w:r>
+        <w:lastRenderedPageBreak/>
+        <w:t xml:space="preserve">The final version of </w:t>
+      </w:r>
+      <w:proofErr w:type="spellStart"/>
+      <w:r>
+        <w:t>setValue</w:t>
+      </w:r>
+      <w:proofErr w:type="spellEnd"/>
+    </w:p>
+    <w:p>
+      <w:r>
+        <w:rPr>
+          <w:noProof/>
+        </w:rPr>
+        <w:drawing>
+          <wp:inline distT="0" distB="0" distL="0" distR="0" wp14:anchorId="0D4A3AC2" wp14:editId="51AC1729">
+            <wp:extent cx="5943600" cy="4204970"/>
+            <wp:effectExtent l="0" t="0" r="0" b="5080"/>
+            <wp:docPr id="10" name="Picture 10"/>
+            <wp:cNvGraphicFramePr>
+              <a:graphicFrameLocks xmlns:a="http://schemas.openxmlformats.org/drawingml/2006/main" noChangeAspect="1"/>
+            </wp:cNvGraphicFramePr>
+            <a:graphic xmlns:a="http://schemas.openxmlformats.org/drawingml/2006/main">
+              <a:graphicData uri="http://schemas.openxmlformats.org/drawingml/2006/picture">
+                <pic:pic xmlns:pic="http://schemas.openxmlformats.org/drawingml/2006/picture">
+                  <pic:nvPicPr>
+                    <pic:cNvPr id="1" name=""/>
+                    <pic:cNvPicPr/>
+                  </pic:nvPicPr>
+                  <pic:blipFill>
+                    <a:blip r:embed="rId13"/>
+                    <a:stretch>
+                      <a:fillRect/>
+                    </a:stretch>
+                  </pic:blipFill>
+                  <pic:spPr>
+                    <a:xfrm>
+                      <a:off x="0" y="0"/>
+                      <a:ext cx="5943600" cy="4204970"/>
+                    </a:xfrm>
+                    <a:prstGeom prst="rect">
+                      <a:avLst/>
+                    </a:prstGeom>
+                  </pic:spPr>
+                </pic:pic>
+              </a:graphicData>
+            </a:graphic>
+          </wp:inline>
+        </w:drawing>
+      </w:r>
+    </w:p>
+    <w:p>
+      <w:r>
+        <w:rPr>
+          <w:noProof/>
+        </w:rPr>
+        <w:drawing>
+          <wp:inline distT="0" distB="0" distL="0" distR="0" wp14:anchorId="1B1838B3" wp14:editId="58FCD8E9">
+            <wp:extent cx="5943600" cy="2818765"/>
+            <wp:effectExtent l="0" t="0" r="0" b="635"/>
+            <wp:docPr id="11" name="Picture 11"/>
+            <wp:cNvGraphicFramePr>
+              <a:graphicFrameLocks xmlns:a="http://schemas.openxmlformats.org/drawingml/2006/main" noChangeAspect="1"/>
+            </wp:cNvGraphicFramePr>
+            <a:graphic xmlns:a="http://schemas.openxmlformats.org/drawingml/2006/main">
+              <a:graphicData uri="http://schemas.openxmlformats.org/drawingml/2006/picture">
+                <pic:pic xmlns:pic="http://schemas.openxmlformats.org/drawingml/2006/picture">
+                  <pic:nvPicPr>
+                    <pic:cNvPr id="1" name=""/>
+                    <pic:cNvPicPr/>
+                  </pic:nvPicPr>
+                  <pic:blipFill>
+                    <a:blip r:embed="rId14"/>
+                    <a:stretch>
+                      <a:fillRect/>
+                    </a:stretch>
+                  </pic:blipFill>
+                  <pic:spPr>
+                    <a:xfrm>
+                      <a:off x="0" y="0"/>
+                      <a:ext cx="5943600" cy="2818765"/>
+                    </a:xfrm>
+                    <a:prstGeom prst="rect">
+                      <a:avLst/>
+                    </a:prstGeom>
+                  </pic:spPr>
+                </pic:pic>
+              </a:graphicData>
+            </a:graphic>
+          </wp:inline>
+        </w:drawing>
+      </w:r>
+    </w:p>
+    <w:p>
+      <w:bookmarkStart w:id="0" w:name="_GoBack"/>
       <w:bookmarkEnd w:id="0"/>
     </w:p>
-    <w:p/>
     <w:sectPr>
       <w:pgSz w:w="12240" w:h="15840"/>
       <w:pgMar w:top="1440" w:right="1440" w:bottom="1440" w:left="1440" w:header="720" w:footer="720" w:gutter="0"/>

</xml_diff>